<commit_message>
TP3 lester et affine
</commit_message>
<xml_diff>
--- a/TP3 cryptographie.docx
+++ b/TP3 cryptographie.docx
@@ -65,19 +65,7 @@
           <w:rPr>
             <w:rStyle w:val="Lienhypertexte"/>
           </w:rPr>
-          <w:t>Warwick001/cryptogra</w:t>
-        </w:r>
-        <w:r>
-          <w:rPr>
-            <w:rStyle w:val="Lienhypertexte"/>
-          </w:rPr>
-          <w:t>p</w:t>
-        </w:r>
-        <w:r>
-          <w:rPr>
-            <w:rStyle w:val="Lienhypertexte"/>
-          </w:rPr>
-          <w:t>hie</w:t>
+          <w:t>Warwick001/cryptographie</w:t>
         </w:r>
       </w:hyperlink>
     </w:p>
@@ -336,39 +324,21 @@
           <w:highlight w:val="lightGray"/>
         </w:rPr>
         <w:br/>
-        <w:t xml:space="preserve">        </w:t>
-      </w:r>
-      <w:r>
-        <w:rPr>
-          <w:highlight w:val="lightGray"/>
-        </w:rPr>
-        <w:t>n = len(texte)</w:t>
-      </w:r>
-      <w:r>
-        <w:rPr>
-          <w:highlight w:val="lightGray"/>
-        </w:rPr>
-        <w:br/>
-        <w:t xml:space="preserve">        </w:t>
-      </w:r>
-      <w:r>
-        <w:rPr>
-          <w:highlight w:val="lightGray"/>
-        </w:rPr>
-        <w:t>freqs = Counter(texte)</w:t>
-      </w:r>
-      <w:r>
-        <w:rPr>
-          <w:highlight w:val="lightGray"/>
-        </w:rPr>
-        <w:br/>
-        <w:t xml:space="preserve">        </w:t>
-      </w:r>
-      <w:r>
-        <w:rPr>
-          <w:highlight w:val="lightGray"/>
-        </w:rPr>
-        <w:t>return -sum((f/n) * math.log2(f/n) for f in freqs.values())</w:t>
+        <w:t xml:space="preserve">        n = len(texte)</w:t>
+      </w:r>
+      <w:r>
+        <w:rPr>
+          <w:highlight w:val="lightGray"/>
+        </w:rPr>
+        <w:br/>
+        <w:t xml:space="preserve">        freqs = Counter(texte)</w:t>
+      </w:r>
+      <w:r>
+        <w:rPr>
+          <w:highlight w:val="lightGray"/>
+        </w:rPr>
+        <w:br/>
+        <w:t xml:space="preserve">        return -sum((f/n) * math.log2(f/n) for f in freqs.values())</w:t>
       </w:r>
     </w:p>
     <w:p>
@@ -433,19 +403,7 @@
         <w:rPr>
           <w:highlight w:val="lightGray"/>
         </w:rPr>
-        <w:t xml:space="preserve">    </w:t>
-      </w:r>
-      <w:r>
-        <w:rPr>
-          <w:highlight w:val="lightGray"/>
-        </w:rPr>
-        <w:t xml:space="preserve">    </w:t>
-      </w:r>
-      <w:r>
-        <w:rPr>
-          <w:highlight w:val="lightGray"/>
-        </w:rPr>
-        <w:t>entropie = entropie(text)</w:t>
+        <w:t xml:space="preserve">        entropie = entropie(text)</w:t>
       </w:r>
     </w:p>
     <w:p>
@@ -457,19 +415,7 @@
         <w:rPr>
           <w:highlight w:val="lightGray"/>
         </w:rPr>
-        <w:t xml:space="preserve">    </w:t>
-      </w:r>
-      <w:r>
-        <w:rPr>
-          <w:highlight w:val="lightGray"/>
-        </w:rPr>
-        <w:t xml:space="preserve">    </w:t>
-      </w:r>
-      <w:r>
-        <w:rPr>
-          <w:highlight w:val="lightGray"/>
-        </w:rPr>
-        <w:t>return 1 - (entropie / math.log2(N))</w:t>
+        <w:t xml:space="preserve">        return 1 - (entropie / math.log2(N))</w:t>
       </w:r>
       <w:r>
         <w:tab/>
@@ -481,10 +427,7 @@
         <w:jc w:val="both"/>
       </w:pPr>
       <w:r>
-        <w:t xml:space="preserve">Sachant que </w:t>
-      </w:r>
-      <w:r>
-        <w:t xml:space="preserve">H </w:t>
+        <w:t xml:space="preserve">Sachant que H </w:t>
       </w:r>
       <w:r>
         <w:t xml:space="preserve">de la formule mathématique </w:t>
@@ -512,25 +455,7 @@
         <w:t>N</w:t>
       </w:r>
       <w:r>
-        <w:t xml:space="preserve"> est le nombre de symboles possibles</w:t>
-      </w:r>
-      <w:r>
-        <w:t xml:space="preserve"> </w:t>
-      </w:r>
-      <w:r>
-        <w:t>(26 pour l’alphabet sans accents et sans différencier les</w:t>
-      </w:r>
-      <w:r>
-        <w:t xml:space="preserve"> </w:t>
-      </w:r>
-      <w:r>
-        <w:t>majuscules</w:t>
-      </w:r>
-      <w:r>
-        <w:t xml:space="preserve"> &amp; </w:t>
-      </w:r>
-      <w:r>
-        <w:t>minuscules).</w:t>
+        <w:t xml:space="preserve"> est le nombre de symboles possibles (26 pour l’alphabet sans accents et sans différencier les majuscules &amp; minuscules).</w:t>
       </w:r>
     </w:p>
     <w:p>
@@ -673,6 +598,20 @@
       </w:r>
     </w:p>
     <w:p>
+      <w:r>
+        <w:t xml:space="preserve">Pour ce code en python, rappelons que le chiffrement de Lester Hill </w:t>
+      </w:r>
+      <w:r>
+        <w:t xml:space="preserve">est un système de cryptographie symétrique basé sur l’algèbre linéaire. Il transforme des blocs de lettres en vecteurs numériques, puis applique une multiplication matricielle avec une matrice clé, le tout en arithmétique modulaire. Ce procédé permet un chiffrement par blocs plus résistant à l’analyse fréquentielle qu’un simple chiffrement monoalphabétique. </w:t>
+      </w:r>
+      <w:r>
+        <w:t>P</w:t>
+      </w:r>
+      <w:r>
+        <w:t xml:space="preserve">our garantir le déchiffrement, la matrice utilisée doit être inversible modulo 26. </w:t>
+      </w:r>
+    </w:p>
+    <w:p>
       <w:pPr>
         <w:ind w:left="2124"/>
         <w:rPr>
@@ -685,237 +624,319 @@
         </w:rPr>
         <w:t>import numpy as np</w:t>
       </w:r>
-      <w:r>
-        <w:rPr>
-          <w:highlight w:val="lightGray"/>
-        </w:rPr>
-        <w:br/>
-      </w:r>
-      <w:r>
-        <w:rPr>
-          <w:highlight w:val="lightGray"/>
-        </w:rPr>
-        <w:t xml:space="preserve">def </w:t>
-      </w:r>
-      <w:r>
-        <w:rPr>
-          <w:highlight w:val="lightGray"/>
-        </w:rPr>
-        <w:t>chiffrement_</w:t>
-      </w:r>
-      <w:r>
-        <w:rPr>
-          <w:highlight w:val="lightGray"/>
-        </w:rPr>
-        <w:t>hill</w:t>
-      </w:r>
+    </w:p>
+    <w:p>
+      <w:pPr>
+        <w:ind w:left="2124"/>
+        <w:rPr>
+          <w:highlight w:val="lightGray"/>
+        </w:rPr>
+      </w:pPr>
+      <w:r>
+        <w:rPr>
+          <w:highlight w:val="lightGray"/>
+        </w:rPr>
+        <w:t>def hill_encrypt(plaintext, key_matrix):</w:t>
+      </w:r>
+    </w:p>
+    <w:p>
+      <w:pPr>
+        <w:ind w:left="2124"/>
+      </w:pPr>
+      <w:r>
+        <w:lastRenderedPageBreak/>
+        <w:t>    # converti le text en valeur numérique</w:t>
+      </w:r>
+      <w:r>
+        <w:br/>
+      </w:r>
+      <w:r>
+        <w:rPr>
+          <w:highlight w:val="lightGray"/>
+        </w:rPr>
+        <w:t xml:space="preserve">    </w:t>
+      </w:r>
+      <w:r>
+        <w:rPr>
+          <w:highlight w:val="lightGray"/>
+        </w:rPr>
+        <w:t>plaintext = plaintext.upper().replace(" ", "")</w:t>
+      </w:r>
+      <w:r>
+        <w:br/>
+      </w:r>
+      <w:r>
+        <w:rPr>
+          <w:highlight w:val="lightGray"/>
+        </w:rPr>
+        <w:t xml:space="preserve">    </w:t>
+      </w:r>
+      <w:r>
+        <w:rPr>
+          <w:highlight w:val="lightGray"/>
+        </w:rPr>
+        <w:t>plaintext_vector = [ord(char) - ord('A') for char in plaintext]</w:t>
+      </w:r>
+      <w:r>
+        <w:br/>
+      </w:r>
+      <w:r>
+        <w:rPr>
+          <w:highlight w:val="lightGray"/>
+        </w:rPr>
+        <w:t xml:space="preserve">    </w:t>
+      </w:r>
+      <w:r>
+        <w:rPr>
+          <w:highlight w:val="lightGray"/>
+        </w:rPr>
+        <w:t>n = len(key_matrix)</w:t>
+      </w:r>
+    </w:p>
+    <w:p>
+      <w:pPr>
+        <w:ind w:left="2124"/>
+        <w:rPr>
+          <w:highlight w:val="lightGray"/>
+        </w:rPr>
+      </w:pPr>
+      <w:r>
+        <w:rPr>
+          <w:highlight w:val="lightGray"/>
+        </w:rPr>
+        <w:t>    while len(plaintext_vector) % n != 0:</w:t>
+      </w:r>
+      <w:r>
+        <w:rPr>
+          <w:highlight w:val="lightGray"/>
+        </w:rPr>
+        <w:br/>
+      </w:r>
+      <w:r>
+        <w:rPr>
+          <w:highlight w:val="lightGray"/>
+        </w:rPr>
+        <w:t xml:space="preserve">        </w:t>
+      </w:r>
+      <w:r>
+        <w:rPr>
+          <w:highlight w:val="lightGray"/>
+        </w:rPr>
+        <w:t>plaintext_vector.append(25)  # Remplissage avec 'Z' (valeur 25)</w:t>
+      </w:r>
+    </w:p>
+    <w:p>
+      <w:pPr>
+        <w:ind w:left="2124"/>
+        <w:rPr>
+          <w:highlight w:val="lightGray"/>
+        </w:rPr>
+      </w:pPr>
+      <w:r>
+        <w:rPr>
+          <w:highlight w:val="lightGray"/>
+        </w:rPr>
+        <w:t>    # Reshape le texte brut en forme de matrice</w:t>
+      </w:r>
+      <w:r>
+        <w:rPr>
+          <w:highlight w:val="lightGray"/>
+        </w:rPr>
+        <w:br/>
+      </w:r>
+      <w:r>
+        <w:rPr>
+          <w:highlight w:val="lightGray"/>
+        </w:rPr>
+        <w:t>    plaintext_matrix = np.array(plaintext_vector).reshape(-1, n)</w:t>
+      </w:r>
+    </w:p>
+    <w:p>
+      <w:pPr>
+        <w:ind w:left="2124"/>
+        <w:rPr>
+          <w:highlight w:val="lightGray"/>
+        </w:rPr>
+      </w:pPr>
       <w:r>
         <w:rPr>
           <w:highlight w:val="lightGray"/>
         </w:rPr>
         <w:t xml:space="preserve"> </w:t>
       </w:r>
-      <w:r>
-        <w:rPr>
-          <w:highlight w:val="lightGray"/>
-        </w:rPr>
-        <w:t>(texte, cle_matrice):</w:t>
-      </w:r>
-      <w:r>
-        <w:rPr>
-          <w:highlight w:val="lightGray"/>
-        </w:rPr>
-        <w:br/>
-      </w:r>
-      <w:r>
-        <w:rPr>
-          <w:highlight w:val="lightGray"/>
-        </w:rPr>
-        <w:t xml:space="preserve">        </w:t>
-      </w:r>
-      <w:r>
-        <w:rPr>
-          <w:highlight w:val="lightGray"/>
-        </w:rPr>
-        <w:t>texte = texte.upper().replace(" ", "")</w:t>
-      </w:r>
-      <w:r>
-        <w:rPr>
-          <w:highlight w:val="lightGray"/>
-        </w:rPr>
-        <w:br/>
-      </w:r>
-      <w:r>
-        <w:rPr>
-          <w:highlight w:val="lightGray"/>
-        </w:rPr>
-        <w:t xml:space="preserve">        </w:t>
-      </w:r>
-      <w:r>
-        <w:rPr>
-          <w:highlight w:val="lightGray"/>
-        </w:rPr>
-        <w:t>while len(texte) % cle_matrice.shape[0] != 0:</w:t>
-      </w:r>
-      <w:r>
-        <w:rPr>
-          <w:highlight w:val="lightGray"/>
-        </w:rPr>
-        <w:br/>
-      </w:r>
-      <w:r>
-        <w:rPr>
-          <w:highlight w:val="lightGray"/>
-        </w:rPr>
-        <w:t xml:space="preserve">                </w:t>
-      </w:r>
-      <w:r>
-        <w:rPr>
-          <w:highlight w:val="lightGray"/>
-        </w:rPr>
-        <w:t xml:space="preserve">texte += 'X'  </w:t>
-      </w:r>
-      <w:r>
-        <w:t># Remplissage</w:t>
-      </w:r>
-    </w:p>
-    <w:p>
-      <w:pPr>
-        <w:ind w:left="2124"/>
-        <w:rPr>
-          <w:highlight w:val="lightGray"/>
-        </w:rPr>
-      </w:pPr>
-      <w:r>
-        <w:t xml:space="preserve">        # Conversion en indices (A = 0, ..., Z = 25)</w:t>
-      </w:r>
-      <w:r>
-        <w:rPr>
-          <w:highlight w:val="lightGray"/>
-        </w:rPr>
-        <w:br/>
-      </w:r>
-      <w:r>
-        <w:rPr>
-          <w:highlight w:val="lightGray"/>
-        </w:rPr>
-        <w:t xml:space="preserve">        </w:t>
-      </w:r>
-      <w:r>
-        <w:rPr>
-          <w:highlight w:val="lightGray"/>
-        </w:rPr>
-        <w:t>vecteurs = [ord(c) - ord('A') for c in texte]</w:t>
-      </w:r>
-      <w:r>
-        <w:rPr>
-          <w:highlight w:val="lightGray"/>
-        </w:rPr>
-        <w:br/>
-      </w:r>
-      <w:r>
-        <w:rPr>
-          <w:highlight w:val="lightGray"/>
-        </w:rPr>
-        <w:t xml:space="preserve">        </w:t>
-      </w:r>
-      <w:r>
-        <w:rPr>
-          <w:highlight w:val="lightGray"/>
-        </w:rPr>
-        <w:t>blocs = [vecteurs[i:i+cle_matrice.shape[0]] for i in range(0, len(vecteurs), cle_matrice.shape[0])]</w:t>
-      </w:r>
-    </w:p>
-    <w:p>
-      <w:pPr>
-        <w:ind w:left="2124"/>
-        <w:rPr>
-          <w:highlight w:val="lightGray"/>
-        </w:rPr>
-      </w:pPr>
-      <w:r>
-        <w:rPr>
-          <w:highlight w:val="lightGray"/>
-        </w:rPr>
-        <w:lastRenderedPageBreak/>
-        <w:t xml:space="preserve">        </w:t>
-      </w:r>
-      <w:r>
-        <w:rPr>
-          <w:highlight w:val="lightGray"/>
-        </w:rPr>
-        <w:t>chiffre = ''</w:t>
-      </w:r>
-      <w:r>
-        <w:rPr>
-          <w:highlight w:val="lightGray"/>
-        </w:rPr>
-        <w:br/>
-      </w:r>
-      <w:r>
-        <w:rPr>
-          <w:highlight w:val="lightGray"/>
-        </w:rPr>
-        <w:t xml:space="preserve">        </w:t>
-      </w:r>
-      <w:r>
-        <w:rPr>
-          <w:highlight w:val="lightGray"/>
-        </w:rPr>
-        <w:t>for bloc in blocs:</w:t>
-      </w:r>
-      <w:r>
-        <w:rPr>
-          <w:highlight w:val="lightGray"/>
-        </w:rPr>
-        <w:br/>
-      </w:r>
-      <w:r>
-        <w:rPr>
-          <w:highlight w:val="lightGray"/>
-        </w:rPr>
-        <w:t xml:space="preserve">        </w:t>
-      </w:r>
-      <w:r>
-        <w:rPr>
-          <w:highlight w:val="lightGray"/>
-        </w:rPr>
-        <w:t>produit = np.dot(cle_matrice, bloc) % 26</w:t>
-      </w:r>
-      <w:r>
-        <w:rPr>
-          <w:highlight w:val="lightGray"/>
-        </w:rPr>
-        <w:br/>
-      </w:r>
-      <w:r>
-        <w:rPr>
-          <w:highlight w:val="lightGray"/>
-        </w:rPr>
-        <w:t xml:space="preserve">        </w:t>
-      </w:r>
-      <w:r>
-        <w:rPr>
-          <w:highlight w:val="lightGray"/>
-        </w:rPr>
-        <w:t>chiffre += ''.join(chr(int(val) + ord('A')) for val in produit)</w:t>
-      </w:r>
-    </w:p>
-    <w:p>
-      <w:pPr>
-        <w:ind w:left="2124"/>
-      </w:pPr>
-      <w:r>
-        <w:rPr>
-          <w:highlight w:val="lightGray"/>
-        </w:rPr>
-        <w:t xml:space="preserve">        </w:t>
-      </w:r>
-      <w:r>
-        <w:rPr>
-          <w:highlight w:val="lightGray"/>
-        </w:rPr>
-        <w:t>return chiffre</w:t>
+    </w:p>
+    <w:p>
+      <w:pPr>
+        <w:ind w:left="2124"/>
+      </w:pPr>
+      <w:r>
+        <w:t>    # Chiffrer en utilisant la multiplication de matrices (mod 26)</w:t>
+      </w:r>
+      <w:r>
+        <w:br/>
+      </w:r>
+      <w:r>
+        <w:rPr>
+          <w:highlight w:val="lightGray"/>
+        </w:rPr>
+        <w:t>    encrypted_matrix = np.dot(plaintext_matrix, key_matrix) % 26</w:t>
+      </w:r>
+      <w:r>
+        <w:br/>
+      </w:r>
+      <w:r>
+        <w:rPr>
+          <w:highlight w:val="lightGray"/>
+        </w:rPr>
+        <w:t>    encrypted_text = ''.join(chr(int(num) + ord('A')) for num in encrypted_matrix.flatten())</w:t>
+      </w:r>
+    </w:p>
+    <w:p>
+      <w:pPr>
+        <w:ind w:left="2124"/>
+        <w:rPr>
+          <w:highlight w:val="lightGray"/>
+        </w:rPr>
+      </w:pPr>
+      <w:r>
+        <w:rPr>
+          <w:highlight w:val="lightGray"/>
+        </w:rPr>
+        <w:t>    return encrypted_text</w:t>
+      </w:r>
+    </w:p>
+    <w:p>
+      <w:pPr>
+        <w:ind w:left="2124"/>
+        <w:rPr>
+          <w:highlight w:val="lightGray"/>
+        </w:rPr>
+      </w:pPr>
+      <w:r>
+        <w:t># Matrice 3x3</w:t>
+      </w:r>
+      <w:r>
+        <w:rPr>
+          <w:highlight w:val="lightGray"/>
+        </w:rPr>
+        <w:br/>
+      </w:r>
+      <w:r>
+        <w:rPr>
+          <w:highlight w:val="lightGray"/>
+        </w:rPr>
+        <w:t>key_matrix = np.array([[6, 24, 1], [13, 16, 10], [20, 17, 15]])  </w:t>
+      </w:r>
+      <w:r>
+        <w:rPr>
+          <w:highlight w:val="lightGray"/>
+        </w:rPr>
+        <w:t xml:space="preserve"> </w:t>
+      </w:r>
+      <w:r>
+        <w:rPr>
+          <w:highlight w:val="lightGray"/>
+        </w:rPr>
+        <w:br/>
+      </w:r>
+      <w:r>
+        <w:rPr>
+          <w:highlight w:val="lightGray"/>
+        </w:rPr>
+        <w:t>plaintext = "Salutttt"</w:t>
+      </w:r>
+      <w:r>
+        <w:rPr>
+          <w:highlight w:val="lightGray"/>
+        </w:rPr>
+        <w:br/>
+      </w:r>
+      <w:r>
+        <w:rPr>
+          <w:highlight w:val="lightGray"/>
+        </w:rPr>
+        <w:t>ciphertext = hill_encrypt(plaintext, key_matrix)</w:t>
+      </w:r>
+      <w:r>
+        <w:rPr>
+          <w:highlight w:val="lightGray"/>
+        </w:rPr>
+        <w:br/>
+      </w:r>
+      <w:r>
+        <w:rPr>
+          <w:highlight w:val="lightGray"/>
+        </w:rPr>
+        <w:t>print("Encrypted text:", ciphertext)</w:t>
+      </w:r>
+      <w:r>
+        <w:rPr>
+          <w:highlight w:val="lightGray"/>
+        </w:rPr>
+        <w:br/>
+      </w:r>
+      <w:r>
+        <w:rPr>
+          <w:highlight w:val="lightGray"/>
+        </w:rPr>
+        <w:t>print("Texte déchiffrer :", plaintext)</w:t>
+      </w:r>
+    </w:p>
+    <w:p>
+      <w:r>
+        <w:tab/>
+      </w:r>
+      <w:r>
+        <w:rPr>
+          <w:u w:val="single"/>
+        </w:rPr>
+        <w:t>Résultat</w:t>
+      </w:r>
+      <w:r>
+        <w:t> :</w:t>
+      </w:r>
+      <w:r>
+        <w:rPr>
+          <w:noProof/>
+        </w:rPr>
+        <w:t xml:space="preserve"> </w:t>
+      </w:r>
+      <w:r>
+        <w:drawing>
+          <wp:inline distT="0" distB="0" distL="0" distR="0" wp14:anchorId="1396FA05" wp14:editId="3FCD04BC">
+            <wp:extent cx="6138545" cy="685800"/>
+            <wp:effectExtent l="0" t="0" r="0" b="0"/>
+            <wp:docPr id="168720220" name="Image 1" descr="Une image contenant texte, capture d’écran, Police&#10;&#10;Le contenu généré par l’IA peut être incorrect."/>
+            <wp:cNvGraphicFramePr>
+              <a:graphicFrameLocks xmlns:a="http://schemas.openxmlformats.org/drawingml/2006/main" noChangeAspect="1"/>
+            </wp:cNvGraphicFramePr>
+            <a:graphic xmlns:a="http://schemas.openxmlformats.org/drawingml/2006/main">
+              <a:graphicData uri="http://schemas.openxmlformats.org/drawingml/2006/picture">
+                <pic:pic xmlns:pic="http://schemas.openxmlformats.org/drawingml/2006/picture">
+                  <pic:nvPicPr>
+                    <pic:cNvPr id="168720220" name="Image 1" descr="Une image contenant texte, capture d’écran, Police&#10;&#10;Le contenu généré par l’IA peut être incorrect."/>
+                    <pic:cNvPicPr/>
+                  </pic:nvPicPr>
+                  <pic:blipFill>
+                    <a:blip r:embed="rId8"/>
+                    <a:stretch>
+                      <a:fillRect/>
+                    </a:stretch>
+                  </pic:blipFill>
+                  <pic:spPr>
+                    <a:xfrm>
+                      <a:off x="0" y="0"/>
+                      <a:ext cx="6139076" cy="685859"/>
+                    </a:xfrm>
+                    <a:prstGeom prst="rect">
+                      <a:avLst/>
+                    </a:prstGeom>
+                  </pic:spPr>
+                </pic:pic>
+              </a:graphicData>
+            </a:graphic>
+          </wp:inline>
+        </w:drawing>
       </w:r>
     </w:p>
     <w:p>
@@ -949,105 +970,751 @@
         </w:rPr>
       </w:pPr>
       <w:r>
-        <w:rPr>
-          <w:highlight w:val="lightGray"/>
-        </w:rPr>
-        <w:t>def chiffrement_affine(text, a, b):</w:t>
-      </w:r>
-      <w:r>
-        <w:rPr>
-          <w:highlight w:val="lightGray"/>
-        </w:rPr>
-        <w:br/>
-      </w:r>
-      <w:r>
-        <w:rPr>
-          <w:highlight w:val="lightGray"/>
-        </w:rPr>
-        <w:t xml:space="preserve">        text = text.upper().replace(" ", "")</w:t>
-      </w:r>
-      <w:r>
-        <w:rPr>
-          <w:highlight w:val="lightGray"/>
-        </w:rPr>
-        <w:br/>
-      </w:r>
-      <w:r>
-        <w:rPr>
-          <w:highlight w:val="lightGray"/>
-        </w:rPr>
-        <w:t xml:space="preserve">        chiffre = ''</w:t>
-      </w:r>
-      <w:r>
-        <w:rPr>
-          <w:highlight w:val="lightGray"/>
-        </w:rPr>
-        <w:br/>
-      </w:r>
-      <w:r>
-        <w:rPr>
-          <w:highlight w:val="lightGray"/>
-        </w:rPr>
-        <w:t xml:space="preserve">        for c in text:</w:t>
-      </w:r>
-      <w:r>
-        <w:rPr>
-          <w:highlight w:val="lightGray"/>
-        </w:rPr>
-        <w:br/>
-      </w:r>
-      <w:r>
-        <w:rPr>
-          <w:highlight w:val="lightGray"/>
-        </w:rPr>
-        <w:t xml:space="preserve">                if c.isalpha():</w:t>
-      </w:r>
-      <w:r>
-        <w:rPr>
-          <w:highlight w:val="lightGray"/>
-        </w:rPr>
-        <w:br/>
-      </w:r>
-      <w:r>
-        <w:rPr>
-          <w:highlight w:val="lightGray"/>
-        </w:rPr>
-        <w:t xml:space="preserve">                        x = ord(c) - ord('A')</w:t>
-      </w:r>
-      <w:r>
-        <w:rPr>
-          <w:highlight w:val="lightGray"/>
-        </w:rPr>
-        <w:br/>
-      </w:r>
-      <w:r>
-        <w:rPr>
-          <w:highlight w:val="lightGray"/>
-        </w:rPr>
-        <w:t xml:space="preserve">                        y = (a * x + b) % 26</w:t>
-      </w:r>
-      <w:r>
-        <w:rPr>
-          <w:highlight w:val="lightGray"/>
-        </w:rPr>
-        <w:br/>
-      </w:r>
-      <w:r>
-        <w:rPr>
-          <w:highlight w:val="lightGray"/>
-        </w:rPr>
-        <w:t xml:space="preserve">                        chiffre += chr(y + ord('A'))</w:t>
-      </w:r>
-    </w:p>
-    <w:p>
-      <w:pPr>
-        <w:ind w:left="2124"/>
-      </w:pPr>
-      <w:r>
-        <w:rPr>
-          <w:highlight w:val="lightGray"/>
-        </w:rPr>
-        <w:t xml:space="preserve">        return chiffre</w:t>
+        <w:t># calcule l'inverse modulaire</w:t>
+      </w:r>
+      <w:r>
+        <w:rPr>
+          <w:highlight w:val="lightGray"/>
+        </w:rPr>
+        <w:br/>
+      </w:r>
+      <w:r>
+        <w:rPr>
+          <w:highlight w:val="lightGray"/>
+        </w:rPr>
+        <w:t>def mod_inverse(a, m):</w:t>
+      </w:r>
+      <w:r>
+        <w:rPr>
+          <w:highlight w:val="lightGray"/>
+        </w:rPr>
+        <w:br/>
+      </w:r>
+      <w:r>
+        <w:rPr>
+          <w:highlight w:val="lightGray"/>
+        </w:rPr>
+        <w:t xml:space="preserve">    </w:t>
+      </w:r>
+      <w:r>
+        <w:rPr>
+          <w:highlight w:val="lightGray"/>
+        </w:rPr>
+        <w:t>for x in range(1, m):</w:t>
+      </w:r>
+      <w:r>
+        <w:rPr>
+          <w:highlight w:val="lightGray"/>
+        </w:rPr>
+        <w:br/>
+      </w:r>
+      <w:r>
+        <w:rPr>
+          <w:highlight w:val="lightGray"/>
+        </w:rPr>
+        <w:t xml:space="preserve">        </w:t>
+      </w:r>
+      <w:r>
+        <w:rPr>
+          <w:highlight w:val="lightGray"/>
+        </w:rPr>
+        <w:t>if (a * x) % m == 1:</w:t>
+      </w:r>
+      <w:r>
+        <w:rPr>
+          <w:highlight w:val="lightGray"/>
+        </w:rPr>
+        <w:br/>
+      </w:r>
+      <w:r>
+        <w:rPr>
+          <w:highlight w:val="lightGray"/>
+        </w:rPr>
+        <w:t xml:space="preserve">            </w:t>
+      </w:r>
+      <w:r>
+        <w:rPr>
+          <w:highlight w:val="lightGray"/>
+        </w:rPr>
+        <w:t>return x</w:t>
+      </w:r>
+      <w:r>
+        <w:rPr>
+          <w:highlight w:val="lightGray"/>
+        </w:rPr>
+        <w:br/>
+      </w:r>
+      <w:r>
+        <w:rPr>
+          <w:highlight w:val="lightGray"/>
+        </w:rPr>
+        <w:t xml:space="preserve">    </w:t>
+      </w:r>
+      <w:r>
+        <w:rPr>
+          <w:highlight w:val="lightGray"/>
+        </w:rPr>
+        <w:t>return None</w:t>
+      </w:r>
+    </w:p>
+    <w:p>
+      <w:pPr>
+        <w:ind w:left="2124"/>
+      </w:pPr>
+      <w:r>
+        <w:t># fonction pour chiffrer un texte avec le chiffrement affine</w:t>
+      </w:r>
+      <w:r>
+        <w:br/>
+      </w:r>
+      <w:r>
+        <w:rPr>
+          <w:highlight w:val="lightGray"/>
+        </w:rPr>
+        <w:t>def affine_encrypt(text, a, b):</w:t>
+      </w:r>
+      <w:r>
+        <w:br/>
+      </w:r>
+      <w:r>
+        <w:rPr>
+          <w:highlight w:val="lightGray"/>
+        </w:rPr>
+        <w:t xml:space="preserve">    </w:t>
+      </w:r>
+      <w:r>
+        <w:rPr>
+          <w:highlight w:val="lightGray"/>
+        </w:rPr>
+        <w:t>if mod_inverse(a, 26) is None:</w:t>
+      </w:r>
+      <w:r>
+        <w:br/>
+      </w:r>
+      <w:r>
+        <w:rPr>
+          <w:highlight w:val="lightGray"/>
+        </w:rPr>
+        <w:t xml:space="preserve">        </w:t>
+      </w:r>
+      <w:r>
+        <w:rPr>
+          <w:highlight w:val="lightGray"/>
+        </w:rPr>
+        <w:t>raise ValueError("La clé 'a' doit être coprime avec 26.")</w:t>
+      </w:r>
+      <w:r>
+        <w:br/>
+      </w:r>
+      <w:r>
+        <w:rPr>
+          <w:highlight w:val="lightGray"/>
+        </w:rPr>
+        <w:t xml:space="preserve">    </w:t>
+      </w:r>
+      <w:r>
+        <w:rPr>
+          <w:highlight w:val="lightGray"/>
+        </w:rPr>
+        <w:t>encrypted_text = ""</w:t>
+      </w:r>
+      <w:r>
+        <w:br/>
+      </w:r>
+      <w:r>
+        <w:rPr>
+          <w:highlight w:val="lightGray"/>
+        </w:rPr>
+        <w:lastRenderedPageBreak/>
+        <w:t xml:space="preserve">    </w:t>
+      </w:r>
+      <w:r>
+        <w:rPr>
+          <w:highlight w:val="lightGray"/>
+        </w:rPr>
+        <w:t>for char in text:</w:t>
+      </w:r>
+      <w:r>
+        <w:br/>
+      </w:r>
+      <w:r>
+        <w:rPr>
+          <w:highlight w:val="lightGray"/>
+        </w:rPr>
+        <w:t xml:space="preserve">        </w:t>
+      </w:r>
+      <w:r>
+        <w:rPr>
+          <w:highlight w:val="lightGray"/>
+        </w:rPr>
+        <w:t>if char.isalpha():</w:t>
+      </w:r>
+      <w:r>
+        <w:br/>
+      </w:r>
+      <w:r>
+        <w:rPr>
+          <w:highlight w:val="lightGray"/>
+        </w:rPr>
+        <w:t xml:space="preserve">            </w:t>
+      </w:r>
+      <w:r>
+        <w:rPr>
+          <w:highlight w:val="lightGray"/>
+        </w:rPr>
+        <w:t>is_upper = char.isupper()</w:t>
+      </w:r>
+      <w:r>
+        <w:br/>
+      </w:r>
+      <w:r>
+        <w:rPr>
+          <w:highlight w:val="lightGray"/>
+        </w:rPr>
+        <w:t xml:space="preserve">            </w:t>
+      </w:r>
+      <w:r>
+        <w:rPr>
+          <w:highlight w:val="lightGray"/>
+        </w:rPr>
+        <w:t>char = char.lower()</w:t>
+      </w:r>
+      <w:r>
+        <w:br/>
+      </w:r>
+      <w:r>
+        <w:rPr>
+          <w:highlight w:val="lightGray"/>
+        </w:rPr>
+        <w:t xml:space="preserve">            </w:t>
+      </w:r>
+      <w:r>
+        <w:rPr>
+          <w:highlight w:val="lightGray"/>
+        </w:rPr>
+        <w:t>encrypted_char = chr(((a * (ord(char) - ord('a')) + b) % 26) + ord('a'))</w:t>
+      </w:r>
+      <w:r>
+        <w:br/>
+      </w:r>
+      <w:r>
+        <w:rPr>
+          <w:highlight w:val="lightGray"/>
+        </w:rPr>
+        <w:t xml:space="preserve">            </w:t>
+      </w:r>
+      <w:r>
+        <w:rPr>
+          <w:highlight w:val="lightGray"/>
+        </w:rPr>
+        <w:t>encrypted_text += encrypted_char.upper() if is_upper else encrypted_char</w:t>
+      </w:r>
+      <w:r>
+        <w:br/>
+      </w:r>
+      <w:r>
+        <w:rPr>
+          <w:highlight w:val="lightGray"/>
+        </w:rPr>
+        <w:t xml:space="preserve">        </w:t>
+      </w:r>
+      <w:r>
+        <w:rPr>
+          <w:highlight w:val="lightGray"/>
+        </w:rPr>
+        <w:t>else:</w:t>
+      </w:r>
+      <w:r>
+        <w:br/>
+      </w:r>
+      <w:r>
+        <w:rPr>
+          <w:highlight w:val="lightGray"/>
+        </w:rPr>
+        <w:t xml:space="preserve">            </w:t>
+      </w:r>
+      <w:r>
+        <w:rPr>
+          <w:highlight w:val="lightGray"/>
+        </w:rPr>
+        <w:t>encrypted_text += char</w:t>
+      </w:r>
+      <w:r>
+        <w:br/>
+      </w:r>
+      <w:r>
+        <w:rPr>
+          <w:highlight w:val="lightGray"/>
+        </w:rPr>
+        <w:t xml:space="preserve">    </w:t>
+      </w:r>
+      <w:r>
+        <w:rPr>
+          <w:highlight w:val="lightGray"/>
+        </w:rPr>
+        <w:t>return encrypted_text</w:t>
+      </w:r>
+    </w:p>
+    <w:p>
+      <w:pPr>
+        <w:ind w:left="2124"/>
+      </w:pPr>
+      <w:r>
+        <w:t># Déchiffrement du texte</w:t>
+      </w:r>
+      <w:r>
+        <w:br/>
+      </w:r>
+      <w:r>
+        <w:rPr>
+          <w:highlight w:val="lightGray"/>
+        </w:rPr>
+        <w:t>def affine_decrypt(ciphertext, a, b):</w:t>
+      </w:r>
+      <w:r>
+        <w:br/>
+      </w:r>
+      <w:r>
+        <w:rPr>
+          <w:highlight w:val="lightGray"/>
+        </w:rPr>
+        <w:t xml:space="preserve">    </w:t>
+      </w:r>
+      <w:r>
+        <w:rPr>
+          <w:highlight w:val="lightGray"/>
+        </w:rPr>
+        <w:t>a_inv = mod_inverse(a, 26)</w:t>
+      </w:r>
+      <w:r>
+        <w:br/>
+      </w:r>
+      <w:r>
+        <w:rPr>
+          <w:highlight w:val="lightGray"/>
+        </w:rPr>
+        <w:t xml:space="preserve">    </w:t>
+      </w:r>
+      <w:r>
+        <w:rPr>
+          <w:highlight w:val="lightGray"/>
+        </w:rPr>
+        <w:t>if a_inv is None:</w:t>
+      </w:r>
+      <w:r>
+        <w:br/>
+      </w:r>
+      <w:r>
+        <w:rPr>
+          <w:highlight w:val="lightGray"/>
+        </w:rPr>
+        <w:t xml:space="preserve">        </w:t>
+      </w:r>
+      <w:r>
+        <w:rPr>
+          <w:highlight w:val="lightGray"/>
+        </w:rPr>
+        <w:t>raise ValueError("La clé 'a' doit être coprime avec 26.")</w:t>
+      </w:r>
+      <w:r>
+        <w:br/>
+      </w:r>
+      <w:r>
+        <w:rPr>
+          <w:highlight w:val="lightGray"/>
+        </w:rPr>
+        <w:t xml:space="preserve">    </w:t>
+      </w:r>
+      <w:r>
+        <w:rPr>
+          <w:highlight w:val="lightGray"/>
+        </w:rPr>
+        <w:t>decrypted_text = ""</w:t>
+      </w:r>
+      <w:r>
+        <w:br/>
+      </w:r>
+      <w:r>
+        <w:rPr>
+          <w:highlight w:val="lightGray"/>
+        </w:rPr>
+        <w:t xml:space="preserve">    </w:t>
+      </w:r>
+      <w:r>
+        <w:rPr>
+          <w:highlight w:val="lightGray"/>
+        </w:rPr>
+        <w:t>for char in ciphertext:</w:t>
+      </w:r>
+      <w:r>
+        <w:br/>
+      </w:r>
+      <w:r>
+        <w:rPr>
+          <w:highlight w:val="lightGray"/>
+        </w:rPr>
+        <w:t xml:space="preserve">        </w:t>
+      </w:r>
+      <w:r>
+        <w:rPr>
+          <w:highlight w:val="lightGray"/>
+        </w:rPr>
+        <w:t>if char.isalpha():</w:t>
+      </w:r>
+      <w:r>
+        <w:br/>
+      </w:r>
+      <w:r>
+        <w:rPr>
+          <w:highlight w:val="lightGray"/>
+        </w:rPr>
+        <w:t xml:space="preserve">            </w:t>
+      </w:r>
+      <w:r>
+        <w:rPr>
+          <w:highlight w:val="lightGray"/>
+        </w:rPr>
+        <w:t>is_upper = char.isupper()</w:t>
+      </w:r>
+      <w:r>
+        <w:br/>
+      </w:r>
+      <w:r>
+        <w:rPr>
+          <w:highlight w:val="lightGray"/>
+        </w:rPr>
+        <w:t xml:space="preserve">            </w:t>
+      </w:r>
+      <w:r>
+        <w:rPr>
+          <w:highlight w:val="lightGray"/>
+        </w:rPr>
+        <w:t>char = char.lower()</w:t>
+      </w:r>
+      <w:r>
+        <w:rPr>
+          <w:highlight w:val="lightGray"/>
+        </w:rPr>
+        <w:br/>
+      </w:r>
+      <w:r>
+        <w:rPr>
+          <w:highlight w:val="lightGray"/>
+        </w:rPr>
+        <w:t xml:space="preserve">            </w:t>
+      </w:r>
+      <w:r>
+        <w:rPr>
+          <w:highlight w:val="lightGray"/>
+        </w:rPr>
+        <w:t>decrypted_char = chr(((a_inv * ((ord(char) - ord('a')) - b)) % 26) + ord('a'))</w:t>
+      </w:r>
+      <w:r>
+        <w:rPr>
+          <w:highlight w:val="lightGray"/>
+        </w:rPr>
+        <w:br/>
+      </w:r>
+      <w:r>
+        <w:rPr>
+          <w:highlight w:val="lightGray"/>
+        </w:rPr>
+        <w:t xml:space="preserve">            </w:t>
+      </w:r>
+      <w:r>
+        <w:rPr>
+          <w:highlight w:val="lightGray"/>
+        </w:rPr>
+        <w:t>decrypted_text += decrypted_char.upper() if</w:t>
+      </w:r>
+      <w:r>
+        <w:rPr>
+          <w:highlight w:val="lightGray"/>
+        </w:rPr>
+        <w:t xml:space="preserve"> </w:t>
+      </w:r>
+      <w:r>
+        <w:rPr>
+          <w:highlight w:val="lightGray"/>
+        </w:rPr>
+        <w:t>is_upper else decrypted_char</w:t>
+      </w:r>
+      <w:r>
+        <w:rPr>
+          <w:highlight w:val="lightGray"/>
+        </w:rPr>
+        <w:br/>
+      </w:r>
+      <w:r>
+        <w:rPr>
+          <w:highlight w:val="lightGray"/>
+        </w:rPr>
+        <w:t xml:space="preserve">        </w:t>
+      </w:r>
+      <w:r>
+        <w:rPr>
+          <w:highlight w:val="lightGray"/>
+        </w:rPr>
+        <w:t>else:</w:t>
+      </w:r>
+      <w:r>
+        <w:rPr>
+          <w:highlight w:val="lightGray"/>
+        </w:rPr>
+        <w:br/>
+      </w:r>
+      <w:r>
+        <w:rPr>
+          <w:highlight w:val="lightGray"/>
+        </w:rPr>
+        <w:t xml:space="preserve">            </w:t>
+      </w:r>
+      <w:r>
+        <w:rPr>
+          <w:highlight w:val="lightGray"/>
+        </w:rPr>
+        <w:t>decrypted_text += char</w:t>
+      </w:r>
+      <w:r>
+        <w:rPr>
+          <w:highlight w:val="lightGray"/>
+        </w:rPr>
+        <w:br/>
+      </w:r>
+      <w:r>
+        <w:rPr>
+          <w:highlight w:val="lightGray"/>
+        </w:rPr>
+        <w:t xml:space="preserve">    </w:t>
+      </w:r>
+      <w:r>
+        <w:rPr>
+          <w:highlight w:val="lightGray"/>
+        </w:rPr>
+        <w:t>return decrypted_text</w:t>
+      </w:r>
+    </w:p>
+    <w:p>
+      <w:pPr>
+        <w:ind w:left="2124"/>
+        <w:rPr>
+          <w:highlight w:val="lightGray"/>
+        </w:rPr>
+      </w:pPr>
+      <w:r>
+        <w:rPr>
+          <w:highlight w:val="lightGray"/>
+        </w:rPr>
+        <w:t>try:</w:t>
+      </w:r>
+      <w:r>
+        <w:rPr>
+          <w:highlight w:val="lightGray"/>
+        </w:rPr>
+        <w:br/>
+      </w:r>
+      <w:r>
+        <w:rPr>
+          <w:highlight w:val="lightGray"/>
+        </w:rPr>
+        <w:t>    a, b = 5, 8</w:t>
+      </w:r>
+      <w:r>
+        <w:t xml:space="preserve">  # clés chiffrement</w:t>
+      </w:r>
+      <w:r>
+        <w:rPr>
+          <w:highlight w:val="lightGray"/>
+        </w:rPr>
+        <w:br/>
+      </w:r>
+      <w:r>
+        <w:rPr>
+          <w:highlight w:val="lightGray"/>
+        </w:rPr>
+        <w:t xml:space="preserve">    texte_clair = "Bonjour </w:t>
+      </w:r>
+      <w:r>
+        <w:rPr>
+          <w:highlight w:val="lightGray"/>
+        </w:rPr>
+        <w:t>WORLDDD</w:t>
+      </w:r>
+      <w:r>
+        <w:rPr>
+          <w:highlight w:val="lightGray"/>
+        </w:rPr>
+        <w:t>"</w:t>
+      </w:r>
+      <w:r>
+        <w:rPr>
+          <w:highlight w:val="lightGray"/>
+        </w:rPr>
+        <w:br/>
+      </w:r>
+      <w:r>
+        <w:rPr>
+          <w:highlight w:val="lightGray"/>
+        </w:rPr>
+        <w:t>    texte_chiffre = affine_encrypt(texte_clair, a, b)</w:t>
+      </w:r>
+      <w:r>
+        <w:rPr>
+          <w:highlight w:val="lightGray"/>
+        </w:rPr>
+        <w:br/>
+      </w:r>
+      <w:r>
+        <w:rPr>
+          <w:highlight w:val="lightGray"/>
+        </w:rPr>
+        <w:t>    texte_dechiffre = affine_decrypt(texte_chiffre, a, b)</w:t>
+      </w:r>
+      <w:r>
+        <w:rPr>
+          <w:highlight w:val="lightGray"/>
+        </w:rPr>
+        <w:br/>
+      </w:r>
+      <w:r>
+        <w:rPr>
+          <w:highlight w:val="lightGray"/>
+        </w:rPr>
+        <w:t>    print ("-------------------Chiffrement affine----------------------------")</w:t>
+      </w:r>
+      <w:r>
+        <w:rPr>
+          <w:highlight w:val="lightGray"/>
+        </w:rPr>
+        <w:br/>
+      </w:r>
+      <w:r>
+        <w:rPr>
+          <w:highlight w:val="lightGray"/>
+        </w:rPr>
+        <w:t>    print("Texte clair:", texte_clair)</w:t>
+      </w:r>
+      <w:r>
+        <w:rPr>
+          <w:highlight w:val="lightGray"/>
+        </w:rPr>
+        <w:br/>
+      </w:r>
+      <w:r>
+        <w:rPr>
+          <w:highlight w:val="lightGray"/>
+        </w:rPr>
+        <w:t>    print("Texte chiffré :", texte_chiffre)</w:t>
+      </w:r>
+      <w:r>
+        <w:rPr>
+          <w:highlight w:val="lightGray"/>
+        </w:rPr>
+        <w:br/>
+      </w:r>
+      <w:r>
+        <w:rPr>
+          <w:highlight w:val="lightGray"/>
+        </w:rPr>
+        <w:t>    print("Texte déchiffré :", texte_dechiffre)</w:t>
+      </w:r>
+    </w:p>
+    <w:p>
+      <w:pPr>
+        <w:ind w:left="2124"/>
+        <w:rPr>
+          <w:highlight w:val="lightGray"/>
+        </w:rPr>
+      </w:pPr>
+      <w:r>
+        <w:rPr>
+          <w:highlight w:val="lightGray"/>
+        </w:rPr>
+        <w:t>except ValueError as e:</w:t>
+      </w:r>
+      <w:r>
+        <w:rPr>
+          <w:highlight w:val="lightGray"/>
+        </w:rPr>
+        <w:br/>
+      </w:r>
+      <w:r>
+        <w:rPr>
+          <w:highlight w:val="lightGray"/>
+        </w:rPr>
+        <w:t>    print(e)</w:t>
+      </w:r>
+    </w:p>
+    <w:p>
+      <w:pPr>
+        <w:rPr>
+          <w:highlight w:val="lightGray"/>
+        </w:rPr>
+      </w:pPr>
+      <w:r>
+        <w:lastRenderedPageBreak/>
+        <w:tab/>
+      </w:r>
+      <w:r>
+        <w:rPr>
+          <w:u w:val="single"/>
+        </w:rPr>
+        <w:t>Résultat</w:t>
+      </w:r>
+      <w:r>
+        <w:t> :</w:t>
+      </w:r>
+      <w:r>
+        <w:rPr>
+          <w:noProof/>
+        </w:rPr>
+        <w:t xml:space="preserve"> </w:t>
+      </w:r>
+      <w:r>
+        <w:drawing>
+          <wp:inline distT="0" distB="0" distL="0" distR="0" wp14:anchorId="7AED1DFE" wp14:editId="5C14E0C5">
+            <wp:extent cx="6138545" cy="1151545"/>
+            <wp:effectExtent l="0" t="0" r="0" b="0"/>
+            <wp:docPr id="558044527" name="Image 1" descr="Une image contenant texte, capture d’écran, Police&#10;&#10;Le contenu généré par l’IA peut être incorrect."/>
+            <wp:cNvGraphicFramePr>
+              <a:graphicFrameLocks xmlns:a="http://schemas.openxmlformats.org/drawingml/2006/main" noChangeAspect="1"/>
+            </wp:cNvGraphicFramePr>
+            <a:graphic xmlns:a="http://schemas.openxmlformats.org/drawingml/2006/main">
+              <a:graphicData uri="http://schemas.openxmlformats.org/drawingml/2006/picture">
+                <pic:pic xmlns:pic="http://schemas.openxmlformats.org/drawingml/2006/picture">
+                  <pic:nvPicPr>
+                    <pic:cNvPr id="558044527" name="Image 1" descr="Une image contenant texte, capture d’écran, Police&#10;&#10;Le contenu généré par l’IA peut être incorrect."/>
+                    <pic:cNvPicPr/>
+                  </pic:nvPicPr>
+                  <pic:blipFill rotWithShape="1">
+                    <a:blip r:embed="rId9"/>
+                    <a:srcRect b="4511"/>
+                    <a:stretch>
+                      <a:fillRect/>
+                    </a:stretch>
+                  </pic:blipFill>
+                  <pic:spPr bwMode="auto">
+                    <a:xfrm>
+                      <a:off x="0" y="0"/>
+                      <a:ext cx="6154120" cy="1154467"/>
+                    </a:xfrm>
+                    <a:prstGeom prst="rect">
+                      <a:avLst/>
+                    </a:prstGeom>
+                    <a:ln>
+                      <a:noFill/>
+                    </a:ln>
+                    <a:extLst>
+                      <a:ext uri="{53640926-AAD7-44D8-BBD7-CCE9431645EC}">
+                        <a14:shadowObscured xmlns:a14="http://schemas.microsoft.com/office/drawing/2010/main"/>
+                      </a:ext>
+                    </a:extLst>
+                  </pic:spPr>
+                </pic:pic>
+              </a:graphicData>
+            </a:graphic>
+          </wp:inline>
+        </w:drawing>
       </w:r>
     </w:p>
     <w:p>
@@ -1246,6 +1913,9 @@
         <w:t xml:space="preserve"> : </w:t>
       </w:r>
       <w:r>
+        <w:rPr>
+          <w:noProof/>
+        </w:rPr>
         <w:drawing>
           <wp:inline distT="0" distB="0" distL="0" distR="0" wp14:anchorId="624B4D92" wp14:editId="59E71C34">
             <wp:extent cx="5734771" cy="960120"/>
@@ -1262,7 +1932,7 @@
                     <pic:cNvPicPr/>
                   </pic:nvPicPr>
                   <pic:blipFill>
-                    <a:blip r:embed="rId8"/>
+                    <a:blip r:embed="rId10"/>
                     <a:stretch>
                       <a:fillRect/>
                     </a:stretch>
@@ -1519,6 +2189,9 @@
         <w:t xml:space="preserve"> : </w:t>
       </w:r>
       <w:r>
+        <w:rPr>
+          <w:noProof/>
+        </w:rPr>
         <w:drawing>
           <wp:inline distT="0" distB="0" distL="0" distR="0" wp14:anchorId="1A1B0F6A" wp14:editId="7199B7D1">
             <wp:extent cx="5928360" cy="1798320"/>
@@ -1535,7 +2208,7 @@
                     <pic:cNvPicPr/>
                   </pic:nvPicPr>
                   <pic:blipFill rotWithShape="1">
-                    <a:blip r:embed="rId9"/>
+                    <a:blip r:embed="rId11"/>
                     <a:srcRect l="1076"/>
                     <a:stretch>
                       <a:fillRect/>
@@ -1566,7 +2239,7 @@
       </w:r>
     </w:p>
     <w:sectPr>
-      <w:footerReference w:type="default" r:id="rId10"/>
+      <w:footerReference w:type="default" r:id="rId12"/>
       <w:pgSz w:w="11906" w:h="16838"/>
       <w:pgMar w:top="1417" w:right="1417" w:bottom="1417" w:left="1417" w:header="708" w:footer="708" w:gutter="0"/>
       <w:cols w:space="708"/>

</xml_diff>

<commit_message>
fin TP3 afinne et lester
</commit_message>
<xml_diff>
--- a/TP3 cryptographie.docx
+++ b/TP3 cryptographie.docx
@@ -964,6 +964,94 @@
     </w:p>
     <w:p>
       <w:pPr>
+        <w:jc w:val="both"/>
+      </w:pPr>
+      <w:r>
+        <w:t>Le chiffrement affine est une méthode de cryptographie par substitution qui transforme chaque lettre du message clair en une autre lettre selon une fonction mathématique de la forme</w:t>
+      </w:r>
+      <w:r>
+        <w:rPr>
+          <w:rFonts w:ascii="Arial" w:hAnsi="Arial" w:cs="Arial"/>
+        </w:rPr>
+        <w:t> </w:t>
+      </w:r>
+      <w:r>
+        <w:t xml:space="preserve">: E(x) = (a·x + b) mod 26, où </w:t>
+      </w:r>
+      <w:r>
+        <w:rPr>
+          <w:i/>
+          <w:iCs/>
+        </w:rPr>
+        <w:t>x</w:t>
+      </w:r>
+      <w:r>
+        <w:t xml:space="preserve"> est la position de la lettre dans l’alphabet, </w:t>
+      </w:r>
+      <w:r>
+        <w:rPr>
+          <w:i/>
+          <w:iCs/>
+        </w:rPr>
+        <w:t>a</w:t>
+      </w:r>
+      <w:r>
+        <w:t xml:space="preserve"> et </w:t>
+      </w:r>
+      <w:r>
+        <w:rPr>
+          <w:i/>
+          <w:iCs/>
+        </w:rPr>
+        <w:t>b</w:t>
+      </w:r>
+      <w:r>
+        <w:t xml:space="preserve"> sont des clés entières, et 26 représente le nombre de lettres de l’alphabet. Pour que le chiffrement soit réversible, </w:t>
+      </w:r>
+      <w:r>
+        <w:rPr>
+          <w:i/>
+          <w:iCs/>
+        </w:rPr>
+        <w:t>a</w:t>
+      </w:r>
+      <w:r>
+        <w:t xml:space="preserve"> doit être premier avec 26</w:t>
+      </w:r>
+      <w:r>
+        <w:t>.</w:t>
+      </w:r>
+      <w:r>
+        <w:t xml:space="preserve"> </w:t>
+      </w:r>
+      <w:r>
+        <w:t>Pour l</w:t>
+      </w:r>
+      <w:r>
+        <w:t>e déchiffrement</w:t>
+      </w:r>
+      <w:r>
+        <w:t xml:space="preserve">, il </w:t>
+      </w:r>
+      <w:r>
+        <w:t xml:space="preserve">utilise l’inverse modulaire de </w:t>
+      </w:r>
+      <w:r>
+        <w:rPr>
+          <w:i/>
+          <w:iCs/>
+        </w:rPr>
+        <w:t>a</w:t>
+      </w:r>
+      <w:r>
+        <w:t xml:space="preserve"> pour retrouver le message original</w:t>
+      </w:r>
+      <w:r>
+        <w:t>.</w:t>
+      </w:r>
+    </w:p>
+    <w:p>
+      <w:pPr>
         <w:ind w:left="2124"/>
         <w:rPr>
           <w:highlight w:val="lightGray"/>
@@ -1030,6 +1118,7 @@
         <w:rPr>
           <w:highlight w:val="lightGray"/>
         </w:rPr>
+        <w:lastRenderedPageBreak/>
         <w:t xml:space="preserve">            </w:t>
       </w:r>
       <w:r>
@@ -1125,449 +1214,449 @@
         <w:rPr>
           <w:highlight w:val="lightGray"/>
         </w:rPr>
+        <w:t xml:space="preserve">    </w:t>
+      </w:r>
+      <w:r>
+        <w:rPr>
+          <w:highlight w:val="lightGray"/>
+        </w:rPr>
+        <w:t>for char in text:</w:t>
+      </w:r>
+      <w:r>
+        <w:br/>
+      </w:r>
+      <w:r>
+        <w:rPr>
+          <w:highlight w:val="lightGray"/>
+        </w:rPr>
+        <w:t xml:space="preserve">        </w:t>
+      </w:r>
+      <w:r>
+        <w:rPr>
+          <w:highlight w:val="lightGray"/>
+        </w:rPr>
+        <w:t>if char.isalpha():</w:t>
+      </w:r>
+      <w:r>
+        <w:br/>
+      </w:r>
+      <w:r>
+        <w:rPr>
+          <w:highlight w:val="lightGray"/>
+        </w:rPr>
+        <w:t xml:space="preserve">            </w:t>
+      </w:r>
+      <w:r>
+        <w:rPr>
+          <w:highlight w:val="lightGray"/>
+        </w:rPr>
+        <w:t>is_upper = char.isupper()</w:t>
+      </w:r>
+      <w:r>
+        <w:br/>
+      </w:r>
+      <w:r>
+        <w:rPr>
+          <w:highlight w:val="lightGray"/>
+        </w:rPr>
+        <w:t xml:space="preserve">            </w:t>
+      </w:r>
+      <w:r>
+        <w:rPr>
+          <w:highlight w:val="lightGray"/>
+        </w:rPr>
+        <w:t>char = char.lower()</w:t>
+      </w:r>
+      <w:r>
+        <w:br/>
+      </w:r>
+      <w:r>
+        <w:rPr>
+          <w:highlight w:val="lightGray"/>
+        </w:rPr>
+        <w:t xml:space="preserve">            </w:t>
+      </w:r>
+      <w:r>
+        <w:rPr>
+          <w:highlight w:val="lightGray"/>
+        </w:rPr>
+        <w:t>encrypted_char = chr(((a * (ord(char) - ord('a')) + b) % 26) + ord('a'))</w:t>
+      </w:r>
+      <w:r>
+        <w:br/>
+      </w:r>
+      <w:r>
+        <w:rPr>
+          <w:highlight w:val="lightGray"/>
+        </w:rPr>
+        <w:t xml:space="preserve">            </w:t>
+      </w:r>
+      <w:r>
+        <w:rPr>
+          <w:highlight w:val="lightGray"/>
+        </w:rPr>
+        <w:t>encrypted_text += encrypted_char.upper() if is_upper else encrypted_char</w:t>
+      </w:r>
+      <w:r>
+        <w:br/>
+      </w:r>
+      <w:r>
+        <w:rPr>
+          <w:highlight w:val="lightGray"/>
+        </w:rPr>
+        <w:t xml:space="preserve">        </w:t>
+      </w:r>
+      <w:r>
+        <w:rPr>
+          <w:highlight w:val="lightGray"/>
+        </w:rPr>
+        <w:t>else:</w:t>
+      </w:r>
+      <w:r>
+        <w:br/>
+      </w:r>
+      <w:r>
+        <w:rPr>
+          <w:highlight w:val="lightGray"/>
+        </w:rPr>
+        <w:t xml:space="preserve">            </w:t>
+      </w:r>
+      <w:r>
+        <w:rPr>
+          <w:highlight w:val="lightGray"/>
+        </w:rPr>
+        <w:t>encrypted_text += char</w:t>
+      </w:r>
+      <w:r>
+        <w:br/>
+      </w:r>
+      <w:r>
+        <w:rPr>
+          <w:highlight w:val="lightGray"/>
+        </w:rPr>
+        <w:t xml:space="preserve">    </w:t>
+      </w:r>
+      <w:r>
+        <w:rPr>
+          <w:highlight w:val="lightGray"/>
+        </w:rPr>
+        <w:t>return encrypted_text</w:t>
+      </w:r>
+    </w:p>
+    <w:p>
+      <w:pPr>
+        <w:ind w:left="2124"/>
+      </w:pPr>
+      <w:r>
+        <w:t># Déchiffrement du texte</w:t>
+      </w:r>
+      <w:r>
+        <w:br/>
+      </w:r>
+      <w:r>
+        <w:rPr>
+          <w:highlight w:val="lightGray"/>
+        </w:rPr>
+        <w:t>def affine_decrypt(ciphertext, a, b):</w:t>
+      </w:r>
+      <w:r>
+        <w:br/>
+      </w:r>
+      <w:r>
+        <w:rPr>
+          <w:highlight w:val="lightGray"/>
+        </w:rPr>
+        <w:t xml:space="preserve">    </w:t>
+      </w:r>
+      <w:r>
+        <w:rPr>
+          <w:highlight w:val="lightGray"/>
+        </w:rPr>
+        <w:t>a_inv = mod_inverse(a, 26)</w:t>
+      </w:r>
+      <w:r>
+        <w:br/>
+      </w:r>
+      <w:r>
+        <w:rPr>
+          <w:highlight w:val="lightGray"/>
+        </w:rPr>
+        <w:t xml:space="preserve">    </w:t>
+      </w:r>
+      <w:r>
+        <w:rPr>
+          <w:highlight w:val="lightGray"/>
+        </w:rPr>
+        <w:t>if a_inv is None:</w:t>
+      </w:r>
+      <w:r>
+        <w:br/>
+      </w:r>
+      <w:r>
+        <w:rPr>
+          <w:highlight w:val="lightGray"/>
+        </w:rPr>
+        <w:t xml:space="preserve">        </w:t>
+      </w:r>
+      <w:r>
+        <w:rPr>
+          <w:highlight w:val="lightGray"/>
+        </w:rPr>
+        <w:t>raise ValueError("La clé 'a' doit être coprime avec 26.")</w:t>
+      </w:r>
+      <w:r>
+        <w:br/>
+      </w:r>
+      <w:r>
+        <w:rPr>
+          <w:highlight w:val="lightGray"/>
+        </w:rPr>
+        <w:t xml:space="preserve">    </w:t>
+      </w:r>
+      <w:r>
+        <w:rPr>
+          <w:highlight w:val="lightGray"/>
+        </w:rPr>
+        <w:t>decrypted_text = ""</w:t>
+      </w:r>
+      <w:r>
+        <w:br/>
+      </w:r>
+      <w:r>
+        <w:rPr>
+          <w:highlight w:val="lightGray"/>
+        </w:rPr>
+        <w:t xml:space="preserve">    </w:t>
+      </w:r>
+      <w:r>
+        <w:rPr>
+          <w:highlight w:val="lightGray"/>
+        </w:rPr>
+        <w:t>for char in ciphertext:</w:t>
+      </w:r>
+      <w:r>
+        <w:br/>
+      </w:r>
+      <w:r>
+        <w:rPr>
+          <w:highlight w:val="lightGray"/>
+        </w:rPr>
+        <w:t xml:space="preserve">        </w:t>
+      </w:r>
+      <w:r>
+        <w:rPr>
+          <w:highlight w:val="lightGray"/>
+        </w:rPr>
+        <w:t>if char.isalpha():</w:t>
+      </w:r>
+      <w:r>
+        <w:br/>
+      </w:r>
+      <w:r>
+        <w:rPr>
+          <w:highlight w:val="lightGray"/>
+        </w:rPr>
+        <w:t xml:space="preserve">            </w:t>
+      </w:r>
+      <w:r>
+        <w:rPr>
+          <w:highlight w:val="lightGray"/>
+        </w:rPr>
+        <w:t>is_upper = char.isupper()</w:t>
+      </w:r>
+      <w:r>
+        <w:br/>
+      </w:r>
+      <w:r>
+        <w:rPr>
+          <w:highlight w:val="lightGray"/>
+        </w:rPr>
+        <w:t xml:space="preserve">            </w:t>
+      </w:r>
+      <w:r>
+        <w:rPr>
+          <w:highlight w:val="lightGray"/>
+        </w:rPr>
+        <w:t>char = char.lower()</w:t>
+      </w:r>
+      <w:r>
+        <w:rPr>
+          <w:highlight w:val="lightGray"/>
+        </w:rPr>
+        <w:br/>
+      </w:r>
+      <w:r>
+        <w:rPr>
+          <w:highlight w:val="lightGray"/>
+        </w:rPr>
+        <w:t xml:space="preserve">            </w:t>
+      </w:r>
+      <w:r>
+        <w:rPr>
+          <w:highlight w:val="lightGray"/>
+        </w:rPr>
+        <w:t>decrypted_char = chr(((a_inv * ((ord(char) - ord('a')) - b)) % 26) + ord('a'))</w:t>
+      </w:r>
+      <w:r>
+        <w:rPr>
+          <w:highlight w:val="lightGray"/>
+        </w:rPr>
+        <w:br/>
+      </w:r>
+      <w:r>
+        <w:rPr>
+          <w:highlight w:val="lightGray"/>
+        </w:rPr>
+        <w:t xml:space="preserve">            </w:t>
+      </w:r>
+      <w:r>
+        <w:rPr>
+          <w:highlight w:val="lightGray"/>
+        </w:rPr>
+        <w:t>decrypted_text += decrypted_char.upper() if</w:t>
+      </w:r>
+      <w:r>
+        <w:rPr>
+          <w:highlight w:val="lightGray"/>
+        </w:rPr>
+        <w:t xml:space="preserve"> </w:t>
+      </w:r>
+      <w:r>
+        <w:rPr>
+          <w:highlight w:val="lightGray"/>
+        </w:rPr>
+        <w:t>is_upper else decrypted_char</w:t>
+      </w:r>
+      <w:r>
+        <w:rPr>
+          <w:highlight w:val="lightGray"/>
+        </w:rPr>
+        <w:br/>
+      </w:r>
+      <w:r>
+        <w:rPr>
+          <w:highlight w:val="lightGray"/>
+        </w:rPr>
+        <w:t xml:space="preserve">        </w:t>
+      </w:r>
+      <w:r>
+        <w:rPr>
+          <w:highlight w:val="lightGray"/>
+        </w:rPr>
+        <w:t>else:</w:t>
+      </w:r>
+      <w:r>
+        <w:rPr>
+          <w:highlight w:val="lightGray"/>
+        </w:rPr>
+        <w:br/>
+      </w:r>
+      <w:r>
+        <w:rPr>
+          <w:highlight w:val="lightGray"/>
+        </w:rPr>
+        <w:t xml:space="preserve">            </w:t>
+      </w:r>
+      <w:r>
+        <w:rPr>
+          <w:highlight w:val="lightGray"/>
+        </w:rPr>
+        <w:t>decrypted_text += char</w:t>
+      </w:r>
+      <w:r>
+        <w:rPr>
+          <w:highlight w:val="lightGray"/>
+        </w:rPr>
+        <w:br/>
+      </w:r>
+      <w:r>
+        <w:rPr>
+          <w:highlight w:val="lightGray"/>
+        </w:rPr>
+        <w:t xml:space="preserve">    </w:t>
+      </w:r>
+      <w:r>
+        <w:rPr>
+          <w:highlight w:val="lightGray"/>
+        </w:rPr>
+        <w:t>return decrypted_text</w:t>
+      </w:r>
+    </w:p>
+    <w:p>
+      <w:pPr>
+        <w:ind w:left="2124"/>
+        <w:rPr>
+          <w:highlight w:val="lightGray"/>
+        </w:rPr>
+      </w:pPr>
+      <w:r>
+        <w:rPr>
+          <w:highlight w:val="lightGray"/>
+        </w:rPr>
+        <w:t>try:</w:t>
+      </w:r>
+      <w:r>
+        <w:rPr>
+          <w:highlight w:val="lightGray"/>
+        </w:rPr>
+        <w:br/>
+      </w:r>
+      <w:r>
+        <w:rPr>
+          <w:highlight w:val="lightGray"/>
+        </w:rPr>
+        <w:t>    a, b = 5, 8</w:t>
+      </w:r>
+      <w:r>
+        <w:t xml:space="preserve">  # clés chiffrement</w:t>
+      </w:r>
+      <w:r>
+        <w:rPr>
+          <w:highlight w:val="lightGray"/>
+        </w:rPr>
+        <w:br/>
+      </w:r>
+      <w:r>
+        <w:rPr>
+          <w:highlight w:val="lightGray"/>
+        </w:rPr>
+        <w:t xml:space="preserve">    texte_clair = "Bonjour </w:t>
+      </w:r>
+      <w:r>
+        <w:rPr>
+          <w:highlight w:val="lightGray"/>
+        </w:rPr>
+        <w:t>WORLDDD</w:t>
+      </w:r>
+      <w:r>
+        <w:rPr>
+          <w:highlight w:val="lightGray"/>
+        </w:rPr>
+        <w:t>"</w:t>
+      </w:r>
+      <w:r>
+        <w:rPr>
+          <w:highlight w:val="lightGray"/>
+        </w:rPr>
+        <w:br/>
+      </w:r>
+      <w:r>
+        <w:rPr>
+          <w:highlight w:val="lightGray"/>
+        </w:rPr>
+        <w:t>    texte_chiffre = affine_encrypt(texte_clair, a, b)</w:t>
+      </w:r>
+      <w:r>
+        <w:rPr>
+          <w:highlight w:val="lightGray"/>
+        </w:rPr>
+        <w:br/>
+      </w:r>
+      <w:r>
+        <w:rPr>
+          <w:highlight w:val="lightGray"/>
+        </w:rPr>
         <w:lastRenderedPageBreak/>
-        <w:t xml:space="preserve">    </w:t>
-      </w:r>
-      <w:r>
-        <w:rPr>
-          <w:highlight w:val="lightGray"/>
-        </w:rPr>
-        <w:t>for char in text:</w:t>
-      </w:r>
-      <w:r>
-        <w:br/>
-      </w:r>
-      <w:r>
-        <w:rPr>
-          <w:highlight w:val="lightGray"/>
-        </w:rPr>
-        <w:t xml:space="preserve">        </w:t>
-      </w:r>
-      <w:r>
-        <w:rPr>
-          <w:highlight w:val="lightGray"/>
-        </w:rPr>
-        <w:t>if char.isalpha():</w:t>
-      </w:r>
-      <w:r>
-        <w:br/>
-      </w:r>
-      <w:r>
-        <w:rPr>
-          <w:highlight w:val="lightGray"/>
-        </w:rPr>
-        <w:t xml:space="preserve">            </w:t>
-      </w:r>
-      <w:r>
-        <w:rPr>
-          <w:highlight w:val="lightGray"/>
-        </w:rPr>
-        <w:t>is_upper = char.isupper()</w:t>
-      </w:r>
-      <w:r>
-        <w:br/>
-      </w:r>
-      <w:r>
-        <w:rPr>
-          <w:highlight w:val="lightGray"/>
-        </w:rPr>
-        <w:t xml:space="preserve">            </w:t>
-      </w:r>
-      <w:r>
-        <w:rPr>
-          <w:highlight w:val="lightGray"/>
-        </w:rPr>
-        <w:t>char = char.lower()</w:t>
-      </w:r>
-      <w:r>
-        <w:br/>
-      </w:r>
-      <w:r>
-        <w:rPr>
-          <w:highlight w:val="lightGray"/>
-        </w:rPr>
-        <w:t xml:space="preserve">            </w:t>
-      </w:r>
-      <w:r>
-        <w:rPr>
-          <w:highlight w:val="lightGray"/>
-        </w:rPr>
-        <w:t>encrypted_char = chr(((a * (ord(char) - ord('a')) + b) % 26) + ord('a'))</w:t>
-      </w:r>
-      <w:r>
-        <w:br/>
-      </w:r>
-      <w:r>
-        <w:rPr>
-          <w:highlight w:val="lightGray"/>
-        </w:rPr>
-        <w:t xml:space="preserve">            </w:t>
-      </w:r>
-      <w:r>
-        <w:rPr>
-          <w:highlight w:val="lightGray"/>
-        </w:rPr>
-        <w:t>encrypted_text += encrypted_char.upper() if is_upper else encrypted_char</w:t>
-      </w:r>
-      <w:r>
-        <w:br/>
-      </w:r>
-      <w:r>
-        <w:rPr>
-          <w:highlight w:val="lightGray"/>
-        </w:rPr>
-        <w:t xml:space="preserve">        </w:t>
-      </w:r>
-      <w:r>
-        <w:rPr>
-          <w:highlight w:val="lightGray"/>
-        </w:rPr>
-        <w:t>else:</w:t>
-      </w:r>
-      <w:r>
-        <w:br/>
-      </w:r>
-      <w:r>
-        <w:rPr>
-          <w:highlight w:val="lightGray"/>
-        </w:rPr>
-        <w:t xml:space="preserve">            </w:t>
-      </w:r>
-      <w:r>
-        <w:rPr>
-          <w:highlight w:val="lightGray"/>
-        </w:rPr>
-        <w:t>encrypted_text += char</w:t>
-      </w:r>
-      <w:r>
-        <w:br/>
-      </w:r>
-      <w:r>
-        <w:rPr>
-          <w:highlight w:val="lightGray"/>
-        </w:rPr>
-        <w:t xml:space="preserve">    </w:t>
-      </w:r>
-      <w:r>
-        <w:rPr>
-          <w:highlight w:val="lightGray"/>
-        </w:rPr>
-        <w:t>return encrypted_text</w:t>
-      </w:r>
-    </w:p>
-    <w:p>
-      <w:pPr>
-        <w:ind w:left="2124"/>
-      </w:pPr>
-      <w:r>
-        <w:t># Déchiffrement du texte</w:t>
-      </w:r>
-      <w:r>
-        <w:br/>
-      </w:r>
-      <w:r>
-        <w:rPr>
-          <w:highlight w:val="lightGray"/>
-        </w:rPr>
-        <w:t>def affine_decrypt(ciphertext, a, b):</w:t>
-      </w:r>
-      <w:r>
-        <w:br/>
-      </w:r>
-      <w:r>
-        <w:rPr>
-          <w:highlight w:val="lightGray"/>
-        </w:rPr>
-        <w:t xml:space="preserve">    </w:t>
-      </w:r>
-      <w:r>
-        <w:rPr>
-          <w:highlight w:val="lightGray"/>
-        </w:rPr>
-        <w:t>a_inv = mod_inverse(a, 26)</w:t>
-      </w:r>
-      <w:r>
-        <w:br/>
-      </w:r>
-      <w:r>
-        <w:rPr>
-          <w:highlight w:val="lightGray"/>
-        </w:rPr>
-        <w:t xml:space="preserve">    </w:t>
-      </w:r>
-      <w:r>
-        <w:rPr>
-          <w:highlight w:val="lightGray"/>
-        </w:rPr>
-        <w:t>if a_inv is None:</w:t>
-      </w:r>
-      <w:r>
-        <w:br/>
-      </w:r>
-      <w:r>
-        <w:rPr>
-          <w:highlight w:val="lightGray"/>
-        </w:rPr>
-        <w:t xml:space="preserve">        </w:t>
-      </w:r>
-      <w:r>
-        <w:rPr>
-          <w:highlight w:val="lightGray"/>
-        </w:rPr>
-        <w:t>raise ValueError("La clé 'a' doit être coprime avec 26.")</w:t>
-      </w:r>
-      <w:r>
-        <w:br/>
-      </w:r>
-      <w:r>
-        <w:rPr>
-          <w:highlight w:val="lightGray"/>
-        </w:rPr>
-        <w:t xml:space="preserve">    </w:t>
-      </w:r>
-      <w:r>
-        <w:rPr>
-          <w:highlight w:val="lightGray"/>
-        </w:rPr>
-        <w:t>decrypted_text = ""</w:t>
-      </w:r>
-      <w:r>
-        <w:br/>
-      </w:r>
-      <w:r>
-        <w:rPr>
-          <w:highlight w:val="lightGray"/>
-        </w:rPr>
-        <w:t xml:space="preserve">    </w:t>
-      </w:r>
-      <w:r>
-        <w:rPr>
-          <w:highlight w:val="lightGray"/>
-        </w:rPr>
-        <w:t>for char in ciphertext:</w:t>
-      </w:r>
-      <w:r>
-        <w:br/>
-      </w:r>
-      <w:r>
-        <w:rPr>
-          <w:highlight w:val="lightGray"/>
-        </w:rPr>
-        <w:t xml:space="preserve">        </w:t>
-      </w:r>
-      <w:r>
-        <w:rPr>
-          <w:highlight w:val="lightGray"/>
-        </w:rPr>
-        <w:t>if char.isalpha():</w:t>
-      </w:r>
-      <w:r>
-        <w:br/>
-      </w:r>
-      <w:r>
-        <w:rPr>
-          <w:highlight w:val="lightGray"/>
-        </w:rPr>
-        <w:t xml:space="preserve">            </w:t>
-      </w:r>
-      <w:r>
-        <w:rPr>
-          <w:highlight w:val="lightGray"/>
-        </w:rPr>
-        <w:t>is_upper = char.isupper()</w:t>
-      </w:r>
-      <w:r>
-        <w:br/>
-      </w:r>
-      <w:r>
-        <w:rPr>
-          <w:highlight w:val="lightGray"/>
-        </w:rPr>
-        <w:t xml:space="preserve">            </w:t>
-      </w:r>
-      <w:r>
-        <w:rPr>
-          <w:highlight w:val="lightGray"/>
-        </w:rPr>
-        <w:t>char = char.lower()</w:t>
-      </w:r>
-      <w:r>
-        <w:rPr>
-          <w:highlight w:val="lightGray"/>
-        </w:rPr>
-        <w:br/>
-      </w:r>
-      <w:r>
-        <w:rPr>
-          <w:highlight w:val="lightGray"/>
-        </w:rPr>
-        <w:t xml:space="preserve">            </w:t>
-      </w:r>
-      <w:r>
-        <w:rPr>
-          <w:highlight w:val="lightGray"/>
-        </w:rPr>
-        <w:t>decrypted_char = chr(((a_inv * ((ord(char) - ord('a')) - b)) % 26) + ord('a'))</w:t>
-      </w:r>
-      <w:r>
-        <w:rPr>
-          <w:highlight w:val="lightGray"/>
-        </w:rPr>
-        <w:br/>
-      </w:r>
-      <w:r>
-        <w:rPr>
-          <w:highlight w:val="lightGray"/>
-        </w:rPr>
-        <w:t xml:space="preserve">            </w:t>
-      </w:r>
-      <w:r>
-        <w:rPr>
-          <w:highlight w:val="lightGray"/>
-        </w:rPr>
-        <w:t>decrypted_text += decrypted_char.upper() if</w:t>
-      </w:r>
-      <w:r>
-        <w:rPr>
-          <w:highlight w:val="lightGray"/>
-        </w:rPr>
-        <w:t xml:space="preserve"> </w:t>
-      </w:r>
-      <w:r>
-        <w:rPr>
-          <w:highlight w:val="lightGray"/>
-        </w:rPr>
-        <w:t>is_upper else decrypted_char</w:t>
-      </w:r>
-      <w:r>
-        <w:rPr>
-          <w:highlight w:val="lightGray"/>
-        </w:rPr>
-        <w:br/>
-      </w:r>
-      <w:r>
-        <w:rPr>
-          <w:highlight w:val="lightGray"/>
-        </w:rPr>
-        <w:t xml:space="preserve">        </w:t>
-      </w:r>
-      <w:r>
-        <w:rPr>
-          <w:highlight w:val="lightGray"/>
-        </w:rPr>
-        <w:t>else:</w:t>
-      </w:r>
-      <w:r>
-        <w:rPr>
-          <w:highlight w:val="lightGray"/>
-        </w:rPr>
-        <w:br/>
-      </w:r>
-      <w:r>
-        <w:rPr>
-          <w:highlight w:val="lightGray"/>
-        </w:rPr>
-        <w:t xml:space="preserve">            </w:t>
-      </w:r>
-      <w:r>
-        <w:rPr>
-          <w:highlight w:val="lightGray"/>
-        </w:rPr>
-        <w:t>decrypted_text += char</w:t>
-      </w:r>
-      <w:r>
-        <w:rPr>
-          <w:highlight w:val="lightGray"/>
-        </w:rPr>
-        <w:br/>
-      </w:r>
-      <w:r>
-        <w:rPr>
-          <w:highlight w:val="lightGray"/>
-        </w:rPr>
-        <w:t xml:space="preserve">    </w:t>
-      </w:r>
-      <w:r>
-        <w:rPr>
-          <w:highlight w:val="lightGray"/>
-        </w:rPr>
-        <w:t>return decrypted_text</w:t>
-      </w:r>
-    </w:p>
-    <w:p>
-      <w:pPr>
-        <w:ind w:left="2124"/>
-        <w:rPr>
-          <w:highlight w:val="lightGray"/>
-        </w:rPr>
-      </w:pPr>
-      <w:r>
-        <w:rPr>
-          <w:highlight w:val="lightGray"/>
-        </w:rPr>
-        <w:t>try:</w:t>
-      </w:r>
-      <w:r>
-        <w:rPr>
-          <w:highlight w:val="lightGray"/>
-        </w:rPr>
-        <w:br/>
-      </w:r>
-      <w:r>
-        <w:rPr>
-          <w:highlight w:val="lightGray"/>
-        </w:rPr>
-        <w:t>    a, b = 5, 8</w:t>
-      </w:r>
-      <w:r>
-        <w:t xml:space="preserve">  # clés chiffrement</w:t>
-      </w:r>
-      <w:r>
-        <w:rPr>
-          <w:highlight w:val="lightGray"/>
-        </w:rPr>
-        <w:br/>
-      </w:r>
-      <w:r>
-        <w:rPr>
-          <w:highlight w:val="lightGray"/>
-        </w:rPr>
-        <w:t xml:space="preserve">    texte_clair = "Bonjour </w:t>
-      </w:r>
-      <w:r>
-        <w:rPr>
-          <w:highlight w:val="lightGray"/>
-        </w:rPr>
-        <w:t>WORLDDD</w:t>
-      </w:r>
-      <w:r>
-        <w:rPr>
-          <w:highlight w:val="lightGray"/>
-        </w:rPr>
-        <w:t>"</w:t>
-      </w:r>
-      <w:r>
-        <w:rPr>
-          <w:highlight w:val="lightGray"/>
-        </w:rPr>
-        <w:br/>
-      </w:r>
-      <w:r>
-        <w:rPr>
-          <w:highlight w:val="lightGray"/>
-        </w:rPr>
-        <w:t>    texte_chiffre = affine_encrypt(texte_clair, a, b)</w:t>
-      </w:r>
-      <w:r>
-        <w:rPr>
-          <w:highlight w:val="lightGray"/>
-        </w:rPr>
-        <w:br/>
-      </w:r>
-      <w:r>
-        <w:rPr>
-          <w:highlight w:val="lightGray"/>
-        </w:rPr>
         <w:t>    texte_dechiffre = affine_decrypt(texte_chiffre, a, b)</w:t>
       </w:r>
       <w:r>
@@ -1652,7 +1741,6 @@
         </w:rPr>
       </w:pPr>
       <w:r>
-        <w:lastRenderedPageBreak/>
         <w:tab/>
       </w:r>
       <w:r>

</xml_diff>